<commit_message>
added java 8 programs
</commit_message>
<xml_diff>
--- a/Java Logical Programming/Java 8 Programming.docx
+++ b/Java Logical Programming/Java 8 Programming.docx
@@ -2954,6 +2954,9 @@
         <w:ind w:left="755" w:firstLine="0"/>
       </w:pPr>
       <w:r>
+        <w:rPr>
+          <w:noProof/>
+        </w:rPr>
         <w:drawing>
           <wp:inline distT="0" distB="0" distL="0" distR="0" wp14:anchorId="33B32F2E" wp14:editId="3B39C911">
             <wp:extent cx="5440680" cy="1395730"/>
@@ -3031,6 +3034,9 @@
         <w:ind w:left="755" w:firstLine="0"/>
       </w:pPr>
       <w:r>
+        <w:rPr>
+          <w:noProof/>
+        </w:rPr>
         <w:drawing>
           <wp:inline distT="0" distB="0" distL="0" distR="0" wp14:anchorId="20DB3A96" wp14:editId="50872709">
             <wp:extent cx="5524500" cy="1074420"/>
@@ -3126,6 +3132,9 @@
         <w:ind w:left="755" w:firstLine="0"/>
       </w:pPr>
       <w:r>
+        <w:rPr>
+          <w:noProof/>
+        </w:rPr>
         <w:drawing>
           <wp:inline distT="0" distB="0" distL="0" distR="0" wp14:anchorId="023A704E" wp14:editId="4AB626DD">
             <wp:extent cx="5892800" cy="1362075"/>
@@ -3217,6 +3226,7 @@
       <w:r>
         <w:rPr>
           <w:bCs/>
+          <w:noProof/>
         </w:rPr>
         <w:drawing>
           <wp:inline distT="0" distB="0" distL="0" distR="0" wp14:anchorId="1D827596" wp14:editId="31034C2A">
@@ -3312,6 +3322,7 @@
       <w:r>
         <w:rPr>
           <w:bCs/>
+          <w:noProof/>
         </w:rPr>
         <w:drawing>
           <wp:inline distT="0" distB="0" distL="0" distR="0" wp14:anchorId="417512B5" wp14:editId="435B8551">
@@ -3408,6 +3419,7 @@
       <w:r>
         <w:rPr>
           <w:bCs/>
+          <w:noProof/>
         </w:rPr>
         <w:drawing>
           <wp:inline distT="0" distB="0" distL="0" distR="0" wp14:anchorId="3C327108" wp14:editId="419A9780">
@@ -3449,9 +3461,1805 @@
     <w:p>
       <w:pPr>
         <w:pStyle w:val="ListParagraph"/>
-        <w:spacing w:after="0" w:line="259" w:lineRule="auto"/>
-        <w:ind w:left="755" w:firstLine="0"/>
-      </w:pPr>
+        <w:spacing w:line="259" w:lineRule="auto"/>
+        <w:ind w:left="755" w:firstLine="0"/>
+        <w:rPr>
+          <w:bCs/>
+        </w:rPr>
+      </w:pPr>
+    </w:p>
+    <w:p>
+      <w:pPr>
+        <w:pStyle w:val="ListParagraph"/>
+        <w:numPr>
+          <w:ilvl w:val="0"/>
+          <w:numId w:val="1"/>
+        </w:numPr>
+        <w:spacing w:line="259" w:lineRule="auto"/>
+        <w:ind w:firstLine="0"/>
+        <w:rPr>
+          <w:bCs/>
+        </w:rPr>
+      </w:pPr>
+      <w:r>
+        <w:rPr>
+          <w:bCs/>
+        </w:rPr>
+        <w:t>Given a string, find the first repeated character?</w:t>
+      </w:r>
+    </w:p>
+    <w:p>
+      <w:pPr>
+        <w:pStyle w:val="ListParagraph"/>
+        <w:spacing w:line="259" w:lineRule="auto"/>
+        <w:ind w:left="755" w:firstLine="0"/>
+        <w:rPr>
+          <w:bCs/>
+        </w:rPr>
+      </w:pPr>
+    </w:p>
+    <w:p>
+      <w:pPr>
+        <w:pStyle w:val="ListParagraph"/>
+        <w:spacing w:line="259" w:lineRule="auto"/>
+        <w:ind w:left="755" w:firstLine="0"/>
+        <w:rPr>
+          <w:bCs/>
+        </w:rPr>
+      </w:pPr>
+      <w:r>
+        <w:rPr>
+          <w:bCs/>
+          <w:noProof/>
+        </w:rPr>
+        <w:drawing>
+          <wp:inline distT="0" distB="0" distL="0" distR="0" wp14:anchorId="08ED5C00" wp14:editId="2DCF0C9F">
+            <wp:extent cx="5958840" cy="941705"/>
+            <wp:effectExtent l="0" t="0" r="3810" b="0"/>
+            <wp:docPr id="1812520448" name="Picture 1"/>
+            <wp:cNvGraphicFramePr>
+              <a:graphicFrameLocks xmlns:a="http://schemas.openxmlformats.org/drawingml/2006/main" noChangeAspect="1"/>
+            </wp:cNvGraphicFramePr>
+            <a:graphic xmlns:a="http://schemas.openxmlformats.org/drawingml/2006/main">
+              <a:graphicData uri="http://schemas.openxmlformats.org/drawingml/2006/picture">
+                <pic:pic xmlns:pic="http://schemas.openxmlformats.org/drawingml/2006/picture">
+                  <pic:nvPicPr>
+                    <pic:cNvPr id="1812520448" name=""/>
+                    <pic:cNvPicPr/>
+                  </pic:nvPicPr>
+                  <pic:blipFill>
+                    <a:blip r:embed="rId46"/>
+                    <a:stretch>
+                      <a:fillRect/>
+                    </a:stretch>
+                  </pic:blipFill>
+                  <pic:spPr>
+                    <a:xfrm>
+                      <a:off x="0" y="0"/>
+                      <a:ext cx="5958840" cy="941705"/>
+                    </a:xfrm>
+                    <a:prstGeom prst="rect">
+                      <a:avLst/>
+                    </a:prstGeom>
+                  </pic:spPr>
+                </pic:pic>
+              </a:graphicData>
+            </a:graphic>
+          </wp:inline>
+        </w:drawing>
+      </w:r>
+    </w:p>
+    <w:p>
+      <w:pPr>
+        <w:pStyle w:val="ListParagraph"/>
+        <w:spacing w:line="259" w:lineRule="auto"/>
+        <w:ind w:left="755" w:firstLine="0"/>
+        <w:rPr>
+          <w:bCs/>
+        </w:rPr>
+      </w:pPr>
+    </w:p>
+    <w:p>
+      <w:pPr>
+        <w:pStyle w:val="ListParagraph"/>
+        <w:numPr>
+          <w:ilvl w:val="0"/>
+          <w:numId w:val="1"/>
+        </w:numPr>
+        <w:spacing w:line="259" w:lineRule="auto"/>
+        <w:ind w:firstLine="0"/>
+        <w:rPr>
+          <w:bCs/>
+        </w:rPr>
+      </w:pPr>
+      <w:r>
+        <w:rPr>
+          <w:bCs/>
+        </w:rPr>
+        <w:t>Given a list of strings, create a list that contains only integers</w:t>
+      </w:r>
+      <w:r>
+        <w:rPr>
+          <w:bCs/>
+        </w:rPr>
+        <w:t>?</w:t>
+      </w:r>
+    </w:p>
+    <w:p>
+      <w:pPr>
+        <w:pStyle w:val="ListParagraph"/>
+        <w:spacing w:line="259" w:lineRule="auto"/>
+        <w:ind w:left="755" w:firstLine="0"/>
+        <w:rPr>
+          <w:bCs/>
+        </w:rPr>
+      </w:pPr>
+    </w:p>
+    <w:p>
+      <w:pPr>
+        <w:pStyle w:val="ListParagraph"/>
+        <w:spacing w:line="259" w:lineRule="auto"/>
+        <w:ind w:left="755" w:firstLine="0"/>
+        <w:rPr>
+          <w:bCs/>
+        </w:rPr>
+      </w:pPr>
+      <w:r>
+        <w:rPr>
+          <w:bCs/>
+          <w:noProof/>
+        </w:rPr>
+        <w:drawing>
+          <wp:inline distT="0" distB="0" distL="0" distR="0" wp14:anchorId="0F558E03" wp14:editId="4B5B86EB">
+            <wp:extent cx="5836920" cy="1056640"/>
+            <wp:effectExtent l="0" t="0" r="0" b="0"/>
+            <wp:docPr id="387970226" name="Picture 1"/>
+            <wp:cNvGraphicFramePr>
+              <a:graphicFrameLocks xmlns:a="http://schemas.openxmlformats.org/drawingml/2006/main" noChangeAspect="1"/>
+            </wp:cNvGraphicFramePr>
+            <a:graphic xmlns:a="http://schemas.openxmlformats.org/drawingml/2006/main">
+              <a:graphicData uri="http://schemas.openxmlformats.org/drawingml/2006/picture">
+                <pic:pic xmlns:pic="http://schemas.openxmlformats.org/drawingml/2006/picture">
+                  <pic:nvPicPr>
+                    <pic:cNvPr id="387970226" name=""/>
+                    <pic:cNvPicPr/>
+                  </pic:nvPicPr>
+                  <pic:blipFill>
+                    <a:blip r:embed="rId47"/>
+                    <a:stretch>
+                      <a:fillRect/>
+                    </a:stretch>
+                  </pic:blipFill>
+                  <pic:spPr>
+                    <a:xfrm>
+                      <a:off x="0" y="0"/>
+                      <a:ext cx="5836920" cy="1056640"/>
+                    </a:xfrm>
+                    <a:prstGeom prst="rect">
+                      <a:avLst/>
+                    </a:prstGeom>
+                  </pic:spPr>
+                </pic:pic>
+              </a:graphicData>
+            </a:graphic>
+          </wp:inline>
+        </w:drawing>
+      </w:r>
+    </w:p>
+    <w:p>
+      <w:pPr>
+        <w:pStyle w:val="ListParagraph"/>
+        <w:spacing w:line="259" w:lineRule="auto"/>
+        <w:ind w:left="755" w:firstLine="0"/>
+        <w:rPr>
+          <w:bCs/>
+        </w:rPr>
+      </w:pPr>
+    </w:p>
+    <w:p>
+      <w:pPr>
+        <w:pStyle w:val="ListParagraph"/>
+        <w:numPr>
+          <w:ilvl w:val="0"/>
+          <w:numId w:val="1"/>
+        </w:numPr>
+        <w:spacing w:line="259" w:lineRule="auto"/>
+        <w:ind w:firstLine="0"/>
+        <w:rPr>
+          <w:bCs/>
+        </w:rPr>
+      </w:pPr>
+      <w:r>
+        <w:rPr>
+          <w:bCs/>
+        </w:rPr>
+        <w:t>Find the products of the first two elements in an array</w:t>
+      </w:r>
+      <w:r>
+        <w:rPr>
+          <w:bCs/>
+        </w:rPr>
+        <w:t>?</w:t>
+      </w:r>
+    </w:p>
+    <w:p>
+      <w:pPr>
+        <w:pStyle w:val="ListParagraph"/>
+        <w:spacing w:line="259" w:lineRule="auto"/>
+        <w:ind w:left="755" w:firstLine="0"/>
+        <w:rPr>
+          <w:bCs/>
+        </w:rPr>
+      </w:pPr>
+    </w:p>
+    <w:p>
+      <w:pPr>
+        <w:pStyle w:val="ListParagraph"/>
+        <w:spacing w:line="259" w:lineRule="auto"/>
+        <w:ind w:left="755" w:firstLine="0"/>
+        <w:rPr>
+          <w:bCs/>
+        </w:rPr>
+      </w:pPr>
+      <w:r>
+        <w:rPr>
+          <w:bCs/>
+          <w:noProof/>
+        </w:rPr>
+        <w:drawing>
+          <wp:inline distT="0" distB="0" distL="0" distR="0" wp14:anchorId="1E7E328A" wp14:editId="6FB2697A">
+            <wp:extent cx="5857240" cy="995680"/>
+            <wp:effectExtent l="0" t="0" r="0" b="0"/>
+            <wp:docPr id="614305592" name="Picture 1"/>
+            <wp:cNvGraphicFramePr>
+              <a:graphicFrameLocks xmlns:a="http://schemas.openxmlformats.org/drawingml/2006/main" noChangeAspect="1"/>
+            </wp:cNvGraphicFramePr>
+            <a:graphic xmlns:a="http://schemas.openxmlformats.org/drawingml/2006/main">
+              <a:graphicData uri="http://schemas.openxmlformats.org/drawingml/2006/picture">
+                <pic:pic xmlns:pic="http://schemas.openxmlformats.org/drawingml/2006/picture">
+                  <pic:nvPicPr>
+                    <pic:cNvPr id="614305592" name=""/>
+                    <pic:cNvPicPr/>
+                  </pic:nvPicPr>
+                  <pic:blipFill>
+                    <a:blip r:embed="rId48"/>
+                    <a:stretch>
+                      <a:fillRect/>
+                    </a:stretch>
+                  </pic:blipFill>
+                  <pic:spPr>
+                    <a:xfrm>
+                      <a:off x="0" y="0"/>
+                      <a:ext cx="5857240" cy="995680"/>
+                    </a:xfrm>
+                    <a:prstGeom prst="rect">
+                      <a:avLst/>
+                    </a:prstGeom>
+                  </pic:spPr>
+                </pic:pic>
+              </a:graphicData>
+            </a:graphic>
+          </wp:inline>
+        </w:drawing>
+      </w:r>
+    </w:p>
+    <w:p>
+      <w:pPr>
+        <w:pStyle w:val="ListParagraph"/>
+        <w:spacing w:line="259" w:lineRule="auto"/>
+        <w:ind w:left="755" w:firstLine="0"/>
+        <w:rPr>
+          <w:bCs/>
+        </w:rPr>
+      </w:pPr>
+    </w:p>
+    <w:p>
+      <w:pPr>
+        <w:pStyle w:val="ListParagraph"/>
+        <w:numPr>
+          <w:ilvl w:val="0"/>
+          <w:numId w:val="1"/>
+        </w:numPr>
+        <w:spacing w:line="259" w:lineRule="auto"/>
+        <w:ind w:firstLine="0"/>
+        <w:rPr>
+          <w:bCs/>
+        </w:rPr>
+      </w:pPr>
+      <w:r>
+        <w:rPr>
+          <w:bCs/>
+        </w:rPr>
+        <w:t>Group /Pair anagrams from a list of Strings</w:t>
+      </w:r>
+      <w:r>
+        <w:rPr>
+          <w:bCs/>
+        </w:rPr>
+        <w:t>?</w:t>
+      </w:r>
+    </w:p>
+    <w:p>
+      <w:pPr>
+        <w:pStyle w:val="ListParagraph"/>
+        <w:spacing w:line="259" w:lineRule="auto"/>
+        <w:ind w:left="755" w:firstLine="0"/>
+        <w:rPr>
+          <w:bCs/>
+        </w:rPr>
+      </w:pPr>
+    </w:p>
+    <w:p>
+      <w:pPr>
+        <w:pStyle w:val="ListParagraph"/>
+        <w:spacing w:line="259" w:lineRule="auto"/>
+        <w:ind w:left="755" w:firstLine="0"/>
+        <w:rPr>
+          <w:bCs/>
+        </w:rPr>
+      </w:pPr>
+      <w:r>
+        <w:rPr>
+          <w:bCs/>
+          <w:noProof/>
+        </w:rPr>
+        <w:drawing>
+          <wp:inline distT="0" distB="0" distL="0" distR="0" wp14:anchorId="264AE95C" wp14:editId="57C11273">
+            <wp:extent cx="5938520" cy="723265"/>
+            <wp:effectExtent l="0" t="0" r="5080" b="635"/>
+            <wp:docPr id="746426559" name="Picture 1"/>
+            <wp:cNvGraphicFramePr>
+              <a:graphicFrameLocks xmlns:a="http://schemas.openxmlformats.org/drawingml/2006/main" noChangeAspect="1"/>
+            </wp:cNvGraphicFramePr>
+            <a:graphic xmlns:a="http://schemas.openxmlformats.org/drawingml/2006/main">
+              <a:graphicData uri="http://schemas.openxmlformats.org/drawingml/2006/picture">
+                <pic:pic xmlns:pic="http://schemas.openxmlformats.org/drawingml/2006/picture">
+                  <pic:nvPicPr>
+                    <pic:cNvPr id="746426559" name=""/>
+                    <pic:cNvPicPr/>
+                  </pic:nvPicPr>
+                  <pic:blipFill>
+                    <a:blip r:embed="rId49"/>
+                    <a:stretch>
+                      <a:fillRect/>
+                    </a:stretch>
+                  </pic:blipFill>
+                  <pic:spPr>
+                    <a:xfrm>
+                      <a:off x="0" y="0"/>
+                      <a:ext cx="5938520" cy="723265"/>
+                    </a:xfrm>
+                    <a:prstGeom prst="rect">
+                      <a:avLst/>
+                    </a:prstGeom>
+                  </pic:spPr>
+                </pic:pic>
+              </a:graphicData>
+            </a:graphic>
+          </wp:inline>
+        </w:drawing>
+      </w:r>
+    </w:p>
+    <w:p>
+      <w:pPr>
+        <w:pStyle w:val="ListParagraph"/>
+        <w:spacing w:line="259" w:lineRule="auto"/>
+        <w:ind w:left="755" w:firstLine="0"/>
+        <w:rPr>
+          <w:bCs/>
+        </w:rPr>
+      </w:pPr>
+    </w:p>
+    <w:p>
+      <w:pPr>
+        <w:pStyle w:val="ListParagraph"/>
+        <w:numPr>
+          <w:ilvl w:val="0"/>
+          <w:numId w:val="1"/>
+        </w:numPr>
+        <w:spacing w:line="259" w:lineRule="auto"/>
+        <w:ind w:firstLine="0"/>
+        <w:rPr>
+          <w:bCs/>
+        </w:rPr>
+      </w:pPr>
+      <w:r>
+        <w:rPr>
+          <w:bCs/>
+        </w:rPr>
+        <w:t>Given the string[] group the strings based on the middle character</w:t>
+      </w:r>
+      <w:r>
+        <w:rPr>
+          <w:bCs/>
+        </w:rPr>
+        <w:t>?</w:t>
+      </w:r>
+    </w:p>
+    <w:p>
+      <w:pPr>
+        <w:pStyle w:val="ListParagraph"/>
+        <w:spacing w:line="259" w:lineRule="auto"/>
+        <w:ind w:left="755" w:firstLine="0"/>
+        <w:rPr>
+          <w:bCs/>
+        </w:rPr>
+      </w:pPr>
+    </w:p>
+    <w:p>
+      <w:pPr>
+        <w:pStyle w:val="ListParagraph"/>
+        <w:spacing w:line="259" w:lineRule="auto"/>
+        <w:ind w:left="755" w:firstLine="0"/>
+        <w:rPr>
+          <w:bCs/>
+        </w:rPr>
+      </w:pPr>
+      <w:r>
+        <w:rPr>
+          <w:bCs/>
+          <w:noProof/>
+        </w:rPr>
+        <w:drawing>
+          <wp:inline distT="0" distB="0" distL="0" distR="0" wp14:anchorId="14175B2E" wp14:editId="346585B5">
+            <wp:extent cx="5801360" cy="657860"/>
+            <wp:effectExtent l="0" t="0" r="8890" b="8890"/>
+            <wp:docPr id="1243114419" name="Picture 1"/>
+            <wp:cNvGraphicFramePr>
+              <a:graphicFrameLocks xmlns:a="http://schemas.openxmlformats.org/drawingml/2006/main" noChangeAspect="1"/>
+            </wp:cNvGraphicFramePr>
+            <a:graphic xmlns:a="http://schemas.openxmlformats.org/drawingml/2006/main">
+              <a:graphicData uri="http://schemas.openxmlformats.org/drawingml/2006/picture">
+                <pic:pic xmlns:pic="http://schemas.openxmlformats.org/drawingml/2006/picture">
+                  <pic:nvPicPr>
+                    <pic:cNvPr id="1243114419" name=""/>
+                    <pic:cNvPicPr/>
+                  </pic:nvPicPr>
+                  <pic:blipFill>
+                    <a:blip r:embed="rId50"/>
+                    <a:stretch>
+                      <a:fillRect/>
+                    </a:stretch>
+                  </pic:blipFill>
+                  <pic:spPr>
+                    <a:xfrm>
+                      <a:off x="0" y="0"/>
+                      <a:ext cx="5801360" cy="657860"/>
+                    </a:xfrm>
+                    <a:prstGeom prst="rect">
+                      <a:avLst/>
+                    </a:prstGeom>
+                  </pic:spPr>
+                </pic:pic>
+              </a:graphicData>
+            </a:graphic>
+          </wp:inline>
+        </w:drawing>
+      </w:r>
+    </w:p>
+    <w:p>
+      <w:pPr>
+        <w:pStyle w:val="ListParagraph"/>
+        <w:spacing w:line="259" w:lineRule="auto"/>
+        <w:ind w:left="755" w:firstLine="0"/>
+        <w:rPr>
+          <w:bCs/>
+        </w:rPr>
+      </w:pPr>
+    </w:p>
+    <w:p>
+      <w:pPr>
+        <w:pStyle w:val="ListParagraph"/>
+        <w:numPr>
+          <w:ilvl w:val="0"/>
+          <w:numId w:val="1"/>
+        </w:numPr>
+        <w:spacing w:line="259" w:lineRule="auto"/>
+        <w:ind w:firstLine="0"/>
+        <w:rPr>
+          <w:bCs/>
+        </w:rPr>
+      </w:pPr>
+      <w:r>
+        <w:rPr>
+          <w:bCs/>
+        </w:rPr>
+        <w:lastRenderedPageBreak/>
+        <w:t>Write a program to do the union of two integers arrays?</w:t>
+      </w:r>
+    </w:p>
+    <w:p>
+      <w:pPr>
+        <w:pStyle w:val="ListParagraph"/>
+        <w:spacing w:line="259" w:lineRule="auto"/>
+        <w:ind w:left="755" w:firstLine="0"/>
+        <w:rPr>
+          <w:bCs/>
+        </w:rPr>
+      </w:pPr>
+    </w:p>
+    <w:p>
+      <w:pPr>
+        <w:pStyle w:val="ListParagraph"/>
+        <w:spacing w:line="259" w:lineRule="auto"/>
+        <w:ind w:left="755" w:firstLine="0"/>
+        <w:rPr>
+          <w:bCs/>
+        </w:rPr>
+      </w:pPr>
+      <w:r>
+        <w:rPr>
+          <w:bCs/>
+          <w:noProof/>
+        </w:rPr>
+        <w:drawing>
+          <wp:inline distT="0" distB="0" distL="0" distR="0" wp14:anchorId="6E56DDFE" wp14:editId="2E63BF15">
+            <wp:extent cx="5918200" cy="653415"/>
+            <wp:effectExtent l="0" t="0" r="6350" b="0"/>
+            <wp:docPr id="1716422208" name="Picture 1"/>
+            <wp:cNvGraphicFramePr>
+              <a:graphicFrameLocks xmlns:a="http://schemas.openxmlformats.org/drawingml/2006/main" noChangeAspect="1"/>
+            </wp:cNvGraphicFramePr>
+            <a:graphic xmlns:a="http://schemas.openxmlformats.org/drawingml/2006/main">
+              <a:graphicData uri="http://schemas.openxmlformats.org/drawingml/2006/picture">
+                <pic:pic xmlns:pic="http://schemas.openxmlformats.org/drawingml/2006/picture">
+                  <pic:nvPicPr>
+                    <pic:cNvPr id="1716422208" name=""/>
+                    <pic:cNvPicPr/>
+                  </pic:nvPicPr>
+                  <pic:blipFill>
+                    <a:blip r:embed="rId51"/>
+                    <a:stretch>
+                      <a:fillRect/>
+                    </a:stretch>
+                  </pic:blipFill>
+                  <pic:spPr>
+                    <a:xfrm>
+                      <a:off x="0" y="0"/>
+                      <a:ext cx="5918200" cy="653415"/>
+                    </a:xfrm>
+                    <a:prstGeom prst="rect">
+                      <a:avLst/>
+                    </a:prstGeom>
+                  </pic:spPr>
+                </pic:pic>
+              </a:graphicData>
+            </a:graphic>
+          </wp:inline>
+        </w:drawing>
+      </w:r>
+    </w:p>
+    <w:p>
+      <w:pPr>
+        <w:pStyle w:val="ListParagraph"/>
+        <w:spacing w:line="259" w:lineRule="auto"/>
+        <w:ind w:left="755" w:firstLine="0"/>
+        <w:rPr>
+          <w:bCs/>
+        </w:rPr>
+      </w:pPr>
+    </w:p>
+    <w:p>
+      <w:pPr>
+        <w:pStyle w:val="ListParagraph"/>
+        <w:numPr>
+          <w:ilvl w:val="0"/>
+          <w:numId w:val="1"/>
+        </w:numPr>
+        <w:spacing w:line="259" w:lineRule="auto"/>
+        <w:ind w:firstLine="0"/>
+        <w:rPr>
+          <w:bCs/>
+        </w:rPr>
+      </w:pPr>
+      <w:r>
+        <w:rPr>
+          <w:bCs/>
+        </w:rPr>
+        <w:t>Remove all non-numeric characters from a list</w:t>
+      </w:r>
+      <w:r>
+        <w:rPr>
+          <w:bCs/>
+        </w:rPr>
+        <w:t>?</w:t>
+      </w:r>
+    </w:p>
+    <w:p>
+      <w:pPr>
+        <w:pStyle w:val="ListParagraph"/>
+        <w:spacing w:line="259" w:lineRule="auto"/>
+        <w:ind w:left="755" w:firstLine="0"/>
+        <w:rPr>
+          <w:bCs/>
+        </w:rPr>
+      </w:pPr>
+    </w:p>
+    <w:p>
+      <w:pPr>
+        <w:pStyle w:val="ListParagraph"/>
+        <w:spacing w:line="259" w:lineRule="auto"/>
+        <w:ind w:left="755" w:firstLine="0"/>
+        <w:rPr>
+          <w:bCs/>
+        </w:rPr>
+      </w:pPr>
+      <w:r>
+        <w:rPr>
+          <w:bCs/>
+          <w:noProof/>
+        </w:rPr>
+        <w:drawing>
+          <wp:inline distT="0" distB="0" distL="0" distR="0" wp14:anchorId="39AC783B" wp14:editId="21361B14">
+            <wp:extent cx="5775960" cy="1149350"/>
+            <wp:effectExtent l="0" t="0" r="0" b="0"/>
+            <wp:docPr id="1280411110" name="Picture 1"/>
+            <wp:cNvGraphicFramePr>
+              <a:graphicFrameLocks xmlns:a="http://schemas.openxmlformats.org/drawingml/2006/main" noChangeAspect="1"/>
+            </wp:cNvGraphicFramePr>
+            <a:graphic xmlns:a="http://schemas.openxmlformats.org/drawingml/2006/main">
+              <a:graphicData uri="http://schemas.openxmlformats.org/drawingml/2006/picture">
+                <pic:pic xmlns:pic="http://schemas.openxmlformats.org/drawingml/2006/picture">
+                  <pic:nvPicPr>
+                    <pic:cNvPr id="1280411110" name=""/>
+                    <pic:cNvPicPr/>
+                  </pic:nvPicPr>
+                  <pic:blipFill>
+                    <a:blip r:embed="rId52"/>
+                    <a:stretch>
+                      <a:fillRect/>
+                    </a:stretch>
+                  </pic:blipFill>
+                  <pic:spPr>
+                    <a:xfrm>
+                      <a:off x="0" y="0"/>
+                      <a:ext cx="5775960" cy="1149350"/>
+                    </a:xfrm>
+                    <a:prstGeom prst="rect">
+                      <a:avLst/>
+                    </a:prstGeom>
+                  </pic:spPr>
+                </pic:pic>
+              </a:graphicData>
+            </a:graphic>
+          </wp:inline>
+        </w:drawing>
+      </w:r>
+    </w:p>
+    <w:p>
+      <w:pPr>
+        <w:pStyle w:val="ListParagraph"/>
+        <w:spacing w:line="259" w:lineRule="auto"/>
+        <w:ind w:left="755" w:firstLine="0"/>
+        <w:rPr>
+          <w:bCs/>
+        </w:rPr>
+      </w:pPr>
+    </w:p>
+    <w:p>
+      <w:pPr>
+        <w:pStyle w:val="ListParagraph"/>
+        <w:numPr>
+          <w:ilvl w:val="0"/>
+          <w:numId w:val="1"/>
+        </w:numPr>
+        <w:spacing w:line="259" w:lineRule="auto"/>
+        <w:ind w:firstLine="0"/>
+        <w:rPr>
+          <w:bCs/>
+        </w:rPr>
+      </w:pPr>
+      <w:r>
+        <w:rPr>
+          <w:bCs/>
+        </w:rPr>
+        <w:t>Write a program to</w:t>
+      </w:r>
+      <w:r>
+        <w:rPr>
+          <w:bCs/>
+        </w:rPr>
+        <w:t xml:space="preserve"> print only characters?</w:t>
+      </w:r>
+    </w:p>
+    <w:p>
+      <w:pPr>
+        <w:pStyle w:val="ListParagraph"/>
+        <w:spacing w:after="0" w:line="259" w:lineRule="auto"/>
+        <w:ind w:left="755" w:firstLine="0"/>
+      </w:pPr>
+    </w:p>
+    <w:p>
+      <w:pPr>
+        <w:pStyle w:val="ListParagraph"/>
+        <w:spacing w:after="0" w:line="259" w:lineRule="auto"/>
+        <w:ind w:left="755" w:firstLine="0"/>
+      </w:pPr>
+      <w:r>
+        <w:rPr>
+          <w:noProof/>
+        </w:rPr>
+        <w:drawing>
+          <wp:inline distT="0" distB="0" distL="0" distR="0" wp14:anchorId="6CE86FA2" wp14:editId="2628B9FF">
+            <wp:extent cx="5877560" cy="1122680"/>
+            <wp:effectExtent l="0" t="0" r="8890" b="1270"/>
+            <wp:docPr id="1051964742" name="Picture 1"/>
+            <wp:cNvGraphicFramePr>
+              <a:graphicFrameLocks xmlns:a="http://schemas.openxmlformats.org/drawingml/2006/main" noChangeAspect="1"/>
+            </wp:cNvGraphicFramePr>
+            <a:graphic xmlns:a="http://schemas.openxmlformats.org/drawingml/2006/main">
+              <a:graphicData uri="http://schemas.openxmlformats.org/drawingml/2006/picture">
+                <pic:pic xmlns:pic="http://schemas.openxmlformats.org/drawingml/2006/picture">
+                  <pic:nvPicPr>
+                    <pic:cNvPr id="1051964742" name=""/>
+                    <pic:cNvPicPr/>
+                  </pic:nvPicPr>
+                  <pic:blipFill>
+                    <a:blip r:embed="rId53"/>
+                    <a:stretch>
+                      <a:fillRect/>
+                    </a:stretch>
+                  </pic:blipFill>
+                  <pic:spPr>
+                    <a:xfrm>
+                      <a:off x="0" y="0"/>
+                      <a:ext cx="5877560" cy="1122680"/>
+                    </a:xfrm>
+                    <a:prstGeom prst="rect">
+                      <a:avLst/>
+                    </a:prstGeom>
+                  </pic:spPr>
+                </pic:pic>
+              </a:graphicData>
+            </a:graphic>
+          </wp:inline>
+        </w:drawing>
+      </w:r>
+    </w:p>
+    <w:p>
+      <w:pPr>
+        <w:pStyle w:val="ListParagraph"/>
+        <w:spacing w:after="0" w:line="259" w:lineRule="auto"/>
+        <w:ind w:left="755" w:firstLine="0"/>
+      </w:pPr>
+    </w:p>
+    <w:p>
+      <w:pPr>
+        <w:pStyle w:val="ListParagraph"/>
+        <w:numPr>
+          <w:ilvl w:val="0"/>
+          <w:numId w:val="1"/>
+        </w:numPr>
+        <w:spacing w:line="259" w:lineRule="auto"/>
+        <w:rPr>
+          <w:bCs/>
+        </w:rPr>
+      </w:pPr>
+      <w:r>
+        <w:rPr>
+          <w:bCs/>
+        </w:rPr>
+        <w:t>Find the intersection of two lists using Java streams </w:t>
+      </w:r>
+    </w:p>
+    <w:p>
+      <w:pPr>
+        <w:pStyle w:val="ListParagraph"/>
+        <w:spacing w:after="0" w:line="259" w:lineRule="auto"/>
+        <w:ind w:left="755" w:firstLine="0"/>
+      </w:pPr>
+    </w:p>
+    <w:p>
+      <w:pPr>
+        <w:pStyle w:val="ListParagraph"/>
+        <w:spacing w:after="0" w:line="259" w:lineRule="auto"/>
+        <w:ind w:left="755" w:firstLine="0"/>
+      </w:pPr>
+      <w:r>
+        <w:rPr>
+          <w:noProof/>
+        </w:rPr>
+        <w:drawing>
+          <wp:inline distT="0" distB="0" distL="0" distR="0" wp14:anchorId="66D6CDFB" wp14:editId="5150365C">
+            <wp:extent cx="5857240" cy="1334135"/>
+            <wp:effectExtent l="0" t="0" r="0" b="0"/>
+            <wp:docPr id="11466874" name="Picture 1"/>
+            <wp:cNvGraphicFramePr>
+              <a:graphicFrameLocks xmlns:a="http://schemas.openxmlformats.org/drawingml/2006/main" noChangeAspect="1"/>
+            </wp:cNvGraphicFramePr>
+            <a:graphic xmlns:a="http://schemas.openxmlformats.org/drawingml/2006/main">
+              <a:graphicData uri="http://schemas.openxmlformats.org/drawingml/2006/picture">
+                <pic:pic xmlns:pic="http://schemas.openxmlformats.org/drawingml/2006/picture">
+                  <pic:nvPicPr>
+                    <pic:cNvPr id="11466874" name=""/>
+                    <pic:cNvPicPr/>
+                  </pic:nvPicPr>
+                  <pic:blipFill>
+                    <a:blip r:embed="rId54"/>
+                    <a:stretch>
+                      <a:fillRect/>
+                    </a:stretch>
+                  </pic:blipFill>
+                  <pic:spPr>
+                    <a:xfrm>
+                      <a:off x="0" y="0"/>
+                      <a:ext cx="5857240" cy="1334135"/>
+                    </a:xfrm>
+                    <a:prstGeom prst="rect">
+                      <a:avLst/>
+                    </a:prstGeom>
+                  </pic:spPr>
+                </pic:pic>
+              </a:graphicData>
+            </a:graphic>
+          </wp:inline>
+        </w:drawing>
+      </w:r>
+    </w:p>
+    <w:p>
+      <w:pPr>
+        <w:pStyle w:val="ListParagraph"/>
+        <w:spacing w:after="0" w:line="259" w:lineRule="auto"/>
+        <w:ind w:left="755" w:firstLine="0"/>
+      </w:pPr>
+    </w:p>
+    <w:p>
+      <w:pPr>
+        <w:pStyle w:val="ListParagraph"/>
+        <w:numPr>
+          <w:ilvl w:val="0"/>
+          <w:numId w:val="1"/>
+        </w:numPr>
+        <w:spacing w:line="259" w:lineRule="auto"/>
+        <w:ind w:firstLine="0"/>
+        <w:rPr>
+          <w:bCs/>
+        </w:rPr>
+      </w:pPr>
+      <w:r>
+        <w:t xml:space="preserve">Write a program to </w:t>
+      </w:r>
+      <w:r>
+        <w:rPr>
+          <w:bCs/>
+        </w:rPr>
+        <w:t>Multiply array elements</w:t>
+      </w:r>
+    </w:p>
+    <w:p>
+      <w:pPr>
+        <w:pStyle w:val="ListParagraph"/>
+        <w:spacing w:after="0" w:line="259" w:lineRule="auto"/>
+        <w:ind w:left="755" w:firstLine="0"/>
+      </w:pPr>
+    </w:p>
+    <w:p>
+      <w:pPr>
+        <w:pStyle w:val="ListParagraph"/>
+        <w:spacing w:after="0" w:line="259" w:lineRule="auto"/>
+        <w:ind w:left="755" w:firstLine="0"/>
+      </w:pPr>
+      <w:r>
+        <w:rPr>
+          <w:noProof/>
+        </w:rPr>
+        <w:drawing>
+          <wp:inline distT="0" distB="0" distL="0" distR="0" wp14:anchorId="6B71B378" wp14:editId="5C5EB598">
+            <wp:extent cx="5953760" cy="861060"/>
+            <wp:effectExtent l="0" t="0" r="8890" b="0"/>
+            <wp:docPr id="262637491" name="Picture 1"/>
+            <wp:cNvGraphicFramePr>
+              <a:graphicFrameLocks xmlns:a="http://schemas.openxmlformats.org/drawingml/2006/main" noChangeAspect="1"/>
+            </wp:cNvGraphicFramePr>
+            <a:graphic xmlns:a="http://schemas.openxmlformats.org/drawingml/2006/main">
+              <a:graphicData uri="http://schemas.openxmlformats.org/drawingml/2006/picture">
+                <pic:pic xmlns:pic="http://schemas.openxmlformats.org/drawingml/2006/picture">
+                  <pic:nvPicPr>
+                    <pic:cNvPr id="262637491" name=""/>
+                    <pic:cNvPicPr/>
+                  </pic:nvPicPr>
+                  <pic:blipFill>
+                    <a:blip r:embed="rId55"/>
+                    <a:stretch>
+                      <a:fillRect/>
+                    </a:stretch>
+                  </pic:blipFill>
+                  <pic:spPr>
+                    <a:xfrm>
+                      <a:off x="0" y="0"/>
+                      <a:ext cx="5953760" cy="861060"/>
+                    </a:xfrm>
+                    <a:prstGeom prst="rect">
+                      <a:avLst/>
+                    </a:prstGeom>
+                  </pic:spPr>
+                </pic:pic>
+              </a:graphicData>
+            </a:graphic>
+          </wp:inline>
+        </w:drawing>
+      </w:r>
+    </w:p>
+    <w:p>
+      <w:pPr>
+        <w:pStyle w:val="ListParagraph"/>
+        <w:spacing w:after="0" w:line="259" w:lineRule="auto"/>
+        <w:ind w:left="755" w:firstLine="0"/>
+      </w:pPr>
+    </w:p>
+    <w:p>
+      <w:pPr>
+        <w:pStyle w:val="ListParagraph"/>
+        <w:numPr>
+          <w:ilvl w:val="0"/>
+          <w:numId w:val="1"/>
+        </w:numPr>
+        <w:spacing w:line="259" w:lineRule="auto"/>
+        <w:rPr>
+          <w:bCs/>
+        </w:rPr>
+      </w:pPr>
+      <w:r>
+        <w:rPr>
+          <w:bCs/>
+        </w:rPr>
+        <w:t>Convert a list of string to uppercase and then concatenate</w:t>
+      </w:r>
+    </w:p>
+    <w:p>
+      <w:pPr>
+        <w:pStyle w:val="ListParagraph"/>
+        <w:spacing w:after="0" w:line="259" w:lineRule="auto"/>
+        <w:ind w:left="755" w:firstLine="0"/>
+      </w:pPr>
+    </w:p>
+    <w:p>
+      <w:pPr>
+        <w:pStyle w:val="ListParagraph"/>
+        <w:spacing w:after="0" w:line="259" w:lineRule="auto"/>
+        <w:ind w:left="755" w:firstLine="0"/>
+      </w:pPr>
+      <w:r>
+        <w:rPr>
+          <w:noProof/>
+        </w:rPr>
+        <w:lastRenderedPageBreak/>
+        <w:drawing>
+          <wp:inline distT="0" distB="0" distL="0" distR="0" wp14:anchorId="79320343" wp14:editId="4AF375B6">
+            <wp:extent cx="5491480" cy="775335"/>
+            <wp:effectExtent l="0" t="0" r="0" b="5715"/>
+            <wp:docPr id="473608720" name="Picture 1"/>
+            <wp:cNvGraphicFramePr>
+              <a:graphicFrameLocks xmlns:a="http://schemas.openxmlformats.org/drawingml/2006/main" noChangeAspect="1"/>
+            </wp:cNvGraphicFramePr>
+            <a:graphic xmlns:a="http://schemas.openxmlformats.org/drawingml/2006/main">
+              <a:graphicData uri="http://schemas.openxmlformats.org/drawingml/2006/picture">
+                <pic:pic xmlns:pic="http://schemas.openxmlformats.org/drawingml/2006/picture">
+                  <pic:nvPicPr>
+                    <pic:cNvPr id="473608720" name=""/>
+                    <pic:cNvPicPr/>
+                  </pic:nvPicPr>
+                  <pic:blipFill>
+                    <a:blip r:embed="rId56"/>
+                    <a:stretch>
+                      <a:fillRect/>
+                    </a:stretch>
+                  </pic:blipFill>
+                  <pic:spPr>
+                    <a:xfrm>
+                      <a:off x="0" y="0"/>
+                      <a:ext cx="5491480" cy="775335"/>
+                    </a:xfrm>
+                    <a:prstGeom prst="rect">
+                      <a:avLst/>
+                    </a:prstGeom>
+                  </pic:spPr>
+                </pic:pic>
+              </a:graphicData>
+            </a:graphic>
+          </wp:inline>
+        </w:drawing>
+      </w:r>
+    </w:p>
+    <w:p>
+      <w:pPr>
+        <w:pStyle w:val="ListParagraph"/>
+        <w:spacing w:after="0" w:line="259" w:lineRule="auto"/>
+        <w:ind w:left="755" w:firstLine="0"/>
+      </w:pPr>
+    </w:p>
+    <w:p>
+      <w:pPr>
+        <w:pStyle w:val="ListParagraph"/>
+        <w:numPr>
+          <w:ilvl w:val="0"/>
+          <w:numId w:val="1"/>
+        </w:numPr>
+        <w:spacing w:line="259" w:lineRule="auto"/>
+        <w:rPr>
+          <w:bCs/>
+        </w:rPr>
+      </w:pPr>
+      <w:r>
+        <w:rPr>
+          <w:bCs/>
+        </w:rPr>
+        <w:t>Find the average salary from each department</w:t>
+      </w:r>
+    </w:p>
+    <w:p>
+      <w:pPr>
+        <w:pStyle w:val="ListParagraph"/>
+        <w:spacing w:after="0" w:line="259" w:lineRule="auto"/>
+        <w:ind w:left="755" w:firstLine="0"/>
+      </w:pPr>
+    </w:p>
+    <w:p>
+      <w:pPr>
+        <w:pStyle w:val="ListParagraph"/>
+        <w:spacing w:after="0" w:line="259" w:lineRule="auto"/>
+        <w:ind w:left="755" w:firstLine="0"/>
+      </w:pPr>
+      <w:r>
+        <w:rPr>
+          <w:noProof/>
+        </w:rPr>
+        <w:drawing>
+          <wp:inline distT="0" distB="0" distL="0" distR="0" wp14:anchorId="75B31EEF" wp14:editId="021B14BB">
+            <wp:extent cx="3368040" cy="2529840"/>
+            <wp:effectExtent l="0" t="0" r="3810" b="3810"/>
+            <wp:docPr id="1530648486" name="Picture 1"/>
+            <wp:cNvGraphicFramePr>
+              <a:graphicFrameLocks xmlns:a="http://schemas.openxmlformats.org/drawingml/2006/main" noChangeAspect="1"/>
+            </wp:cNvGraphicFramePr>
+            <a:graphic xmlns:a="http://schemas.openxmlformats.org/drawingml/2006/main">
+              <a:graphicData uri="http://schemas.openxmlformats.org/drawingml/2006/picture">
+                <pic:pic xmlns:pic="http://schemas.openxmlformats.org/drawingml/2006/picture">
+                  <pic:nvPicPr>
+                    <pic:cNvPr id="1530648486" name=""/>
+                    <pic:cNvPicPr/>
+                  </pic:nvPicPr>
+                  <pic:blipFill>
+                    <a:blip r:embed="rId57"/>
+                    <a:stretch>
+                      <a:fillRect/>
+                    </a:stretch>
+                  </pic:blipFill>
+                  <pic:spPr>
+                    <a:xfrm>
+                      <a:off x="0" y="0"/>
+                      <a:ext cx="3368333" cy="2530060"/>
+                    </a:xfrm>
+                    <a:prstGeom prst="rect">
+                      <a:avLst/>
+                    </a:prstGeom>
+                  </pic:spPr>
+                </pic:pic>
+              </a:graphicData>
+            </a:graphic>
+          </wp:inline>
+        </w:drawing>
+      </w:r>
+    </w:p>
+    <w:p>
+      <w:pPr>
+        <w:pStyle w:val="ListParagraph"/>
+        <w:spacing w:after="0" w:line="259" w:lineRule="auto"/>
+        <w:ind w:left="755" w:firstLine="0"/>
+      </w:pPr>
+      <w:r>
+        <w:rPr>
+          <w:noProof/>
+        </w:rPr>
+        <w:drawing>
+          <wp:inline distT="0" distB="0" distL="0" distR="0" wp14:anchorId="5F237396" wp14:editId="7F43AEF8">
+            <wp:extent cx="5293360" cy="1687830"/>
+            <wp:effectExtent l="0" t="0" r="2540" b="7620"/>
+            <wp:docPr id="1179751062" name="Picture 1"/>
+            <wp:cNvGraphicFramePr>
+              <a:graphicFrameLocks xmlns:a="http://schemas.openxmlformats.org/drawingml/2006/main" noChangeAspect="1"/>
+            </wp:cNvGraphicFramePr>
+            <a:graphic xmlns:a="http://schemas.openxmlformats.org/drawingml/2006/main">
+              <a:graphicData uri="http://schemas.openxmlformats.org/drawingml/2006/picture">
+                <pic:pic xmlns:pic="http://schemas.openxmlformats.org/drawingml/2006/picture">
+                  <pic:nvPicPr>
+                    <pic:cNvPr id="1179751062" name=""/>
+                    <pic:cNvPicPr/>
+                  </pic:nvPicPr>
+                  <pic:blipFill>
+                    <a:blip r:embed="rId58"/>
+                    <a:stretch>
+                      <a:fillRect/>
+                    </a:stretch>
+                  </pic:blipFill>
+                  <pic:spPr>
+                    <a:xfrm>
+                      <a:off x="0" y="0"/>
+                      <a:ext cx="5293360" cy="1687830"/>
+                    </a:xfrm>
+                    <a:prstGeom prst="rect">
+                      <a:avLst/>
+                    </a:prstGeom>
+                  </pic:spPr>
+                </pic:pic>
+              </a:graphicData>
+            </a:graphic>
+          </wp:inline>
+        </w:drawing>
+      </w:r>
+    </w:p>
+    <w:p>
+      <w:pPr>
+        <w:pStyle w:val="ListParagraph"/>
+        <w:spacing w:after="0" w:line="259" w:lineRule="auto"/>
+        <w:ind w:left="755" w:firstLine="0"/>
+      </w:pPr>
+    </w:p>
+    <w:p>
+      <w:pPr>
+        <w:pStyle w:val="ListParagraph"/>
+        <w:numPr>
+          <w:ilvl w:val="0"/>
+          <w:numId w:val="1"/>
+        </w:numPr>
+        <w:spacing w:after="0" w:line="259" w:lineRule="auto"/>
+        <w:ind w:firstLine="0"/>
+      </w:pPr>
+      <w:r>
+        <w:t>Write a program on Group By Functions?</w:t>
+      </w:r>
+    </w:p>
+    <w:p>
+      <w:pPr>
+        <w:pStyle w:val="ListParagraph"/>
+        <w:spacing w:after="0" w:line="259" w:lineRule="auto"/>
+        <w:ind w:left="755" w:firstLine="0"/>
+      </w:pPr>
+    </w:p>
+    <w:p>
+      <w:pPr>
+        <w:pStyle w:val="ListParagraph"/>
+        <w:spacing w:after="0" w:line="259" w:lineRule="auto"/>
+        <w:ind w:left="755" w:firstLine="0"/>
+      </w:pPr>
+      <w:r>
+        <w:rPr>
+          <w:noProof/>
+        </w:rPr>
+        <w:lastRenderedPageBreak/>
+        <w:drawing>
+          <wp:inline distT="0" distB="0" distL="0" distR="0" wp14:anchorId="53DC51B0" wp14:editId="33B1F041">
+            <wp:extent cx="4277360" cy="2799080"/>
+            <wp:effectExtent l="0" t="0" r="8890" b="1270"/>
+            <wp:docPr id="677772399" name="Picture 1"/>
+            <wp:cNvGraphicFramePr>
+              <a:graphicFrameLocks xmlns:a="http://schemas.openxmlformats.org/drawingml/2006/main" noChangeAspect="1"/>
+            </wp:cNvGraphicFramePr>
+            <a:graphic xmlns:a="http://schemas.openxmlformats.org/drawingml/2006/main">
+              <a:graphicData uri="http://schemas.openxmlformats.org/drawingml/2006/picture">
+                <pic:pic xmlns:pic="http://schemas.openxmlformats.org/drawingml/2006/picture">
+                  <pic:nvPicPr>
+                    <pic:cNvPr id="677772399" name=""/>
+                    <pic:cNvPicPr/>
+                  </pic:nvPicPr>
+                  <pic:blipFill>
+                    <a:blip r:embed="rId59"/>
+                    <a:stretch>
+                      <a:fillRect/>
+                    </a:stretch>
+                  </pic:blipFill>
+                  <pic:spPr>
+                    <a:xfrm>
+                      <a:off x="0" y="0"/>
+                      <a:ext cx="4277360" cy="2799080"/>
+                    </a:xfrm>
+                    <a:prstGeom prst="rect">
+                      <a:avLst/>
+                    </a:prstGeom>
+                  </pic:spPr>
+                </pic:pic>
+              </a:graphicData>
+            </a:graphic>
+          </wp:inline>
+        </w:drawing>
+      </w:r>
+    </w:p>
+    <w:p>
+      <w:pPr>
+        <w:pStyle w:val="ListParagraph"/>
+        <w:spacing w:after="0" w:line="259" w:lineRule="auto"/>
+        <w:ind w:left="755" w:firstLine="0"/>
+      </w:pPr>
+      <w:r>
+        <w:rPr>
+          <w:noProof/>
+        </w:rPr>
+        <w:drawing>
+          <wp:inline distT="0" distB="0" distL="0" distR="0" wp14:anchorId="448545D5" wp14:editId="4B879C67">
+            <wp:extent cx="6029960" cy="2677795"/>
+            <wp:effectExtent l="0" t="0" r="8890" b="8255"/>
+            <wp:docPr id="829715244" name="Picture 1"/>
+            <wp:cNvGraphicFramePr>
+              <a:graphicFrameLocks xmlns:a="http://schemas.openxmlformats.org/drawingml/2006/main" noChangeAspect="1"/>
+            </wp:cNvGraphicFramePr>
+            <a:graphic xmlns:a="http://schemas.openxmlformats.org/drawingml/2006/main">
+              <a:graphicData uri="http://schemas.openxmlformats.org/drawingml/2006/picture">
+                <pic:pic xmlns:pic="http://schemas.openxmlformats.org/drawingml/2006/picture">
+                  <pic:nvPicPr>
+                    <pic:cNvPr id="829715244" name=""/>
+                    <pic:cNvPicPr/>
+                  </pic:nvPicPr>
+                  <pic:blipFill>
+                    <a:blip r:embed="rId60"/>
+                    <a:stretch>
+                      <a:fillRect/>
+                    </a:stretch>
+                  </pic:blipFill>
+                  <pic:spPr>
+                    <a:xfrm>
+                      <a:off x="0" y="0"/>
+                      <a:ext cx="6029960" cy="2677795"/>
+                    </a:xfrm>
+                    <a:prstGeom prst="rect">
+                      <a:avLst/>
+                    </a:prstGeom>
+                  </pic:spPr>
+                </pic:pic>
+              </a:graphicData>
+            </a:graphic>
+          </wp:inline>
+        </w:drawing>
+      </w:r>
+    </w:p>
+    <w:p>
+      <w:pPr>
+        <w:pStyle w:val="ListParagraph"/>
+        <w:spacing w:after="0" w:line="259" w:lineRule="auto"/>
+        <w:ind w:left="755" w:firstLine="0"/>
+      </w:pPr>
+    </w:p>
+    <w:p>
+      <w:pPr>
+        <w:pStyle w:val="ListParagraph"/>
+        <w:numPr>
+          <w:ilvl w:val="0"/>
+          <w:numId w:val="1"/>
+        </w:numPr>
+        <w:spacing w:after="0" w:line="259" w:lineRule="auto"/>
+        <w:ind w:firstLine="0"/>
+      </w:pPr>
+      <w:r>
+        <w:t>Write few programs on Java 8 Streams on Employee Object?</w:t>
+      </w:r>
+    </w:p>
+    <w:p>
+      <w:pPr>
+        <w:pStyle w:val="ListParagraph"/>
+        <w:spacing w:after="0" w:line="259" w:lineRule="auto"/>
+        <w:ind w:left="755" w:firstLine="0"/>
+      </w:pPr>
+    </w:p>
+    <w:p>
+      <w:pPr>
+        <w:pStyle w:val="ListParagraph"/>
+        <w:spacing w:after="0" w:line="259" w:lineRule="auto"/>
+        <w:ind w:left="755" w:firstLine="0"/>
+      </w:pPr>
+      <w:r>
+        <w:rPr>
+          <w:noProof/>
+        </w:rPr>
+        <w:lastRenderedPageBreak/>
+        <w:drawing>
+          <wp:inline distT="0" distB="0" distL="0" distR="0" wp14:anchorId="75C77EBB" wp14:editId="3E923859">
+            <wp:extent cx="4277360" cy="3251200"/>
+            <wp:effectExtent l="0" t="0" r="8890" b="6350"/>
+            <wp:docPr id="1524872709" name="Picture 1"/>
+            <wp:cNvGraphicFramePr>
+              <a:graphicFrameLocks xmlns:a="http://schemas.openxmlformats.org/drawingml/2006/main" noChangeAspect="1"/>
+            </wp:cNvGraphicFramePr>
+            <a:graphic xmlns:a="http://schemas.openxmlformats.org/drawingml/2006/main">
+              <a:graphicData uri="http://schemas.openxmlformats.org/drawingml/2006/picture">
+                <pic:pic xmlns:pic="http://schemas.openxmlformats.org/drawingml/2006/picture">
+                  <pic:nvPicPr>
+                    <pic:cNvPr id="677772399" name=""/>
+                    <pic:cNvPicPr/>
+                  </pic:nvPicPr>
+                  <pic:blipFill>
+                    <a:blip r:embed="rId59"/>
+                    <a:stretch>
+                      <a:fillRect/>
+                    </a:stretch>
+                  </pic:blipFill>
+                  <pic:spPr>
+                    <a:xfrm>
+                      <a:off x="0" y="0"/>
+                      <a:ext cx="4277360" cy="3251200"/>
+                    </a:xfrm>
+                    <a:prstGeom prst="rect">
+                      <a:avLst/>
+                    </a:prstGeom>
+                  </pic:spPr>
+                </pic:pic>
+              </a:graphicData>
+            </a:graphic>
+          </wp:inline>
+        </w:drawing>
+      </w:r>
+    </w:p>
+    <w:p>
+      <w:pPr>
+        <w:pStyle w:val="ListParagraph"/>
+        <w:spacing w:after="0" w:line="259" w:lineRule="auto"/>
+        <w:ind w:left="755" w:firstLine="0"/>
+      </w:pPr>
+      <w:r>
+        <w:rPr>
+          <w:noProof/>
+        </w:rPr>
+        <w:drawing>
+          <wp:inline distT="0" distB="0" distL="0" distR="0" wp14:anchorId="46800479" wp14:editId="186CF2CD">
+            <wp:extent cx="5532120" cy="3159760"/>
+            <wp:effectExtent l="0" t="0" r="0" b="2540"/>
+            <wp:docPr id="305940238" name="Picture 1"/>
+            <wp:cNvGraphicFramePr>
+              <a:graphicFrameLocks xmlns:a="http://schemas.openxmlformats.org/drawingml/2006/main" noChangeAspect="1"/>
+            </wp:cNvGraphicFramePr>
+            <a:graphic xmlns:a="http://schemas.openxmlformats.org/drawingml/2006/main">
+              <a:graphicData uri="http://schemas.openxmlformats.org/drawingml/2006/picture">
+                <pic:pic xmlns:pic="http://schemas.openxmlformats.org/drawingml/2006/picture">
+                  <pic:nvPicPr>
+                    <pic:cNvPr id="305940238" name=""/>
+                    <pic:cNvPicPr/>
+                  </pic:nvPicPr>
+                  <pic:blipFill>
+                    <a:blip r:embed="rId61"/>
+                    <a:stretch>
+                      <a:fillRect/>
+                    </a:stretch>
+                  </pic:blipFill>
+                  <pic:spPr>
+                    <a:xfrm>
+                      <a:off x="0" y="0"/>
+                      <a:ext cx="5532120" cy="3159760"/>
+                    </a:xfrm>
+                    <a:prstGeom prst="rect">
+                      <a:avLst/>
+                    </a:prstGeom>
+                  </pic:spPr>
+                </pic:pic>
+              </a:graphicData>
+            </a:graphic>
+          </wp:inline>
+        </w:drawing>
+      </w:r>
+    </w:p>
+    <w:p>
+      <w:pPr>
+        <w:pStyle w:val="ListParagraph"/>
+        <w:spacing w:after="0" w:line="259" w:lineRule="auto"/>
+        <w:ind w:left="755" w:firstLine="0"/>
+      </w:pPr>
+      <w:r>
+        <w:rPr>
+          <w:noProof/>
+        </w:rPr>
+        <w:lastRenderedPageBreak/>
+        <w:drawing>
+          <wp:inline distT="0" distB="0" distL="0" distR="0" wp14:anchorId="39ED75FD" wp14:editId="1411DC13">
+            <wp:extent cx="6019800" cy="2471420"/>
+            <wp:effectExtent l="0" t="0" r="0" b="5080"/>
+            <wp:docPr id="983902624" name="Picture 1"/>
+            <wp:cNvGraphicFramePr>
+              <a:graphicFrameLocks xmlns:a="http://schemas.openxmlformats.org/drawingml/2006/main" noChangeAspect="1"/>
+            </wp:cNvGraphicFramePr>
+            <a:graphic xmlns:a="http://schemas.openxmlformats.org/drawingml/2006/main">
+              <a:graphicData uri="http://schemas.openxmlformats.org/drawingml/2006/picture">
+                <pic:pic xmlns:pic="http://schemas.openxmlformats.org/drawingml/2006/picture">
+                  <pic:nvPicPr>
+                    <pic:cNvPr id="983902624" name=""/>
+                    <pic:cNvPicPr/>
+                  </pic:nvPicPr>
+                  <pic:blipFill>
+                    <a:blip r:embed="rId62"/>
+                    <a:stretch>
+                      <a:fillRect/>
+                    </a:stretch>
+                  </pic:blipFill>
+                  <pic:spPr>
+                    <a:xfrm>
+                      <a:off x="0" y="0"/>
+                      <a:ext cx="6019800" cy="2471420"/>
+                    </a:xfrm>
+                    <a:prstGeom prst="rect">
+                      <a:avLst/>
+                    </a:prstGeom>
+                  </pic:spPr>
+                </pic:pic>
+              </a:graphicData>
+            </a:graphic>
+          </wp:inline>
+        </w:drawing>
+      </w:r>
+    </w:p>
+    <w:p>
+      <w:pPr>
+        <w:pStyle w:val="ListParagraph"/>
+        <w:spacing w:after="0" w:line="259" w:lineRule="auto"/>
+        <w:ind w:left="755" w:firstLine="0"/>
+      </w:pPr>
+    </w:p>
+    <w:p>
+      <w:pPr>
+        <w:pStyle w:val="ListParagraph"/>
+        <w:numPr>
+          <w:ilvl w:val="0"/>
+          <w:numId w:val="1"/>
+        </w:numPr>
+        <w:spacing w:after="0" w:line="259" w:lineRule="auto"/>
+        <w:ind w:firstLine="0"/>
+      </w:pPr>
+      <w:r>
+        <w:t>Write Java 8 programs to perform possible operation on Strings?</w:t>
+      </w:r>
+    </w:p>
+    <w:p>
+      <w:pPr>
+        <w:pStyle w:val="ListParagraph"/>
+        <w:spacing w:after="0" w:line="259" w:lineRule="auto"/>
+        <w:ind w:left="755" w:firstLine="0"/>
+      </w:pPr>
+    </w:p>
+    <w:p>
+      <w:pPr>
+        <w:pStyle w:val="ListParagraph"/>
+        <w:spacing w:after="0" w:line="259" w:lineRule="auto"/>
+        <w:ind w:left="755" w:firstLine="0"/>
+      </w:pPr>
+      <w:r>
+        <w:rPr>
+          <w:noProof/>
+        </w:rPr>
+        <w:lastRenderedPageBreak/>
+        <w:drawing>
+          <wp:inline distT="0" distB="0" distL="0" distR="0" wp14:anchorId="6524BFFC" wp14:editId="40958E2F">
+            <wp:extent cx="6223000" cy="2851150"/>
+            <wp:effectExtent l="0" t="0" r="6350" b="6350"/>
+            <wp:docPr id="1651354404" name="Picture 1"/>
+            <wp:cNvGraphicFramePr>
+              <a:graphicFrameLocks xmlns:a="http://schemas.openxmlformats.org/drawingml/2006/main" noChangeAspect="1"/>
+            </wp:cNvGraphicFramePr>
+            <a:graphic xmlns:a="http://schemas.openxmlformats.org/drawingml/2006/main">
+              <a:graphicData uri="http://schemas.openxmlformats.org/drawingml/2006/picture">
+                <pic:pic xmlns:pic="http://schemas.openxmlformats.org/drawingml/2006/picture">
+                  <pic:nvPicPr>
+                    <pic:cNvPr id="1651354404" name=""/>
+                    <pic:cNvPicPr/>
+                  </pic:nvPicPr>
+                  <pic:blipFill>
+                    <a:blip r:embed="rId63"/>
+                    <a:stretch>
+                      <a:fillRect/>
+                    </a:stretch>
+                  </pic:blipFill>
+                  <pic:spPr>
+                    <a:xfrm>
+                      <a:off x="0" y="0"/>
+                      <a:ext cx="6223000" cy="2851150"/>
+                    </a:xfrm>
+                    <a:prstGeom prst="rect">
+                      <a:avLst/>
+                    </a:prstGeom>
+                  </pic:spPr>
+                </pic:pic>
+              </a:graphicData>
+            </a:graphic>
+          </wp:inline>
+        </w:drawing>
+      </w:r>
+      <w:r>
+        <w:rPr>
+          <w:noProof/>
+        </w:rPr>
+        <w:drawing>
+          <wp:inline distT="0" distB="0" distL="0" distR="0" wp14:anchorId="0E73ACBC" wp14:editId="6B7526AE">
+            <wp:extent cx="5918200" cy="2312035"/>
+            <wp:effectExtent l="0" t="0" r="6350" b="0"/>
+            <wp:docPr id="1268853620" name="Picture 1"/>
+            <wp:cNvGraphicFramePr>
+              <a:graphicFrameLocks xmlns:a="http://schemas.openxmlformats.org/drawingml/2006/main" noChangeAspect="1"/>
+            </wp:cNvGraphicFramePr>
+            <a:graphic xmlns:a="http://schemas.openxmlformats.org/drawingml/2006/main">
+              <a:graphicData uri="http://schemas.openxmlformats.org/drawingml/2006/picture">
+                <pic:pic xmlns:pic="http://schemas.openxmlformats.org/drawingml/2006/picture">
+                  <pic:nvPicPr>
+                    <pic:cNvPr id="1268853620" name=""/>
+                    <pic:cNvPicPr/>
+                  </pic:nvPicPr>
+                  <pic:blipFill>
+                    <a:blip r:embed="rId64"/>
+                    <a:stretch>
+                      <a:fillRect/>
+                    </a:stretch>
+                  </pic:blipFill>
+                  <pic:spPr>
+                    <a:xfrm>
+                      <a:off x="0" y="0"/>
+                      <a:ext cx="5918200" cy="2312035"/>
+                    </a:xfrm>
+                    <a:prstGeom prst="rect">
+                      <a:avLst/>
+                    </a:prstGeom>
+                  </pic:spPr>
+                </pic:pic>
+              </a:graphicData>
+            </a:graphic>
+          </wp:inline>
+        </w:drawing>
+      </w:r>
+      <w:r>
+        <w:rPr>
+          <w:noProof/>
+        </w:rPr>
+        <w:drawing>
+          <wp:inline distT="0" distB="0" distL="0" distR="0" wp14:anchorId="4BC8C1D7" wp14:editId="0E67D0E6">
+            <wp:extent cx="5887720" cy="2345055"/>
+            <wp:effectExtent l="0" t="0" r="0" b="0"/>
+            <wp:docPr id="88600311" name="Picture 1"/>
+            <wp:cNvGraphicFramePr>
+              <a:graphicFrameLocks xmlns:a="http://schemas.openxmlformats.org/drawingml/2006/main" noChangeAspect="1"/>
+            </wp:cNvGraphicFramePr>
+            <a:graphic xmlns:a="http://schemas.openxmlformats.org/drawingml/2006/main">
+              <a:graphicData uri="http://schemas.openxmlformats.org/drawingml/2006/picture">
+                <pic:pic xmlns:pic="http://schemas.openxmlformats.org/drawingml/2006/picture">
+                  <pic:nvPicPr>
+                    <pic:cNvPr id="88600311" name=""/>
+                    <pic:cNvPicPr/>
+                  </pic:nvPicPr>
+                  <pic:blipFill>
+                    <a:blip r:embed="rId65"/>
+                    <a:stretch>
+                      <a:fillRect/>
+                    </a:stretch>
+                  </pic:blipFill>
+                  <pic:spPr>
+                    <a:xfrm>
+                      <a:off x="0" y="0"/>
+                      <a:ext cx="5887720" cy="2345055"/>
+                    </a:xfrm>
+                    <a:prstGeom prst="rect">
+                      <a:avLst/>
+                    </a:prstGeom>
+                  </pic:spPr>
+                </pic:pic>
+              </a:graphicData>
+            </a:graphic>
+          </wp:inline>
+        </w:drawing>
+      </w:r>
+    </w:p>
+    <w:p>
+      <w:pPr>
+        <w:pStyle w:val="ListParagraph"/>
+        <w:spacing w:after="0" w:line="259" w:lineRule="auto"/>
+        <w:ind w:left="755" w:firstLine="0"/>
+      </w:pPr>
+    </w:p>
+    <w:p>
+      <w:pPr>
+        <w:pStyle w:val="ListParagraph"/>
+        <w:numPr>
+          <w:ilvl w:val="0"/>
+          <w:numId w:val="1"/>
+        </w:numPr>
+        <w:spacing w:after="0" w:line="259" w:lineRule="auto"/>
+        <w:ind w:firstLine="0"/>
+      </w:pPr>
+      <w:r>
+        <w:t>Java 8 programs on integers?</w:t>
+      </w:r>
+    </w:p>
+    <w:p>
+      <w:pPr>
+        <w:pStyle w:val="ListParagraph"/>
+        <w:spacing w:after="0" w:line="259" w:lineRule="auto"/>
+        <w:ind w:left="755" w:firstLine="0"/>
+      </w:pPr>
+    </w:p>
+    <w:p>
+      <w:pPr>
+        <w:pStyle w:val="ListParagraph"/>
+        <w:spacing w:after="0" w:line="259" w:lineRule="auto"/>
+        <w:ind w:left="755" w:firstLine="0"/>
+      </w:pPr>
+      <w:r>
+        <w:rPr>
+          <w:noProof/>
+        </w:rPr>
+        <w:lastRenderedPageBreak/>
+        <w:drawing>
+          <wp:inline distT="0" distB="0" distL="0" distR="0" wp14:anchorId="7B937AAB" wp14:editId="312E76F7">
+            <wp:extent cx="6223000" cy="2494280"/>
+            <wp:effectExtent l="0" t="0" r="6350" b="1270"/>
+            <wp:docPr id="398116084" name="Picture 1"/>
+            <wp:cNvGraphicFramePr>
+              <a:graphicFrameLocks xmlns:a="http://schemas.openxmlformats.org/drawingml/2006/main" noChangeAspect="1"/>
+            </wp:cNvGraphicFramePr>
+            <a:graphic xmlns:a="http://schemas.openxmlformats.org/drawingml/2006/main">
+              <a:graphicData uri="http://schemas.openxmlformats.org/drawingml/2006/picture">
+                <pic:pic xmlns:pic="http://schemas.openxmlformats.org/drawingml/2006/picture">
+                  <pic:nvPicPr>
+                    <pic:cNvPr id="398116084" name=""/>
+                    <pic:cNvPicPr/>
+                  </pic:nvPicPr>
+                  <pic:blipFill>
+                    <a:blip r:embed="rId66"/>
+                    <a:stretch>
+                      <a:fillRect/>
+                    </a:stretch>
+                  </pic:blipFill>
+                  <pic:spPr>
+                    <a:xfrm>
+                      <a:off x="0" y="0"/>
+                      <a:ext cx="6223000" cy="2494280"/>
+                    </a:xfrm>
+                    <a:prstGeom prst="rect">
+                      <a:avLst/>
+                    </a:prstGeom>
+                  </pic:spPr>
+                </pic:pic>
+              </a:graphicData>
+            </a:graphic>
+          </wp:inline>
+        </w:drawing>
+      </w:r>
+    </w:p>
+    <w:p>
+      <w:pPr>
+        <w:pStyle w:val="ListParagraph"/>
+        <w:spacing w:after="0" w:line="259" w:lineRule="auto"/>
+        <w:ind w:left="755" w:firstLine="0"/>
+      </w:pPr>
+    </w:p>
+    <w:p>
+      <w:pPr>
+        <w:pStyle w:val="ListParagraph"/>
+        <w:numPr>
+          <w:ilvl w:val="0"/>
+          <w:numId w:val="1"/>
+        </w:numPr>
+        <w:spacing w:after="0" w:line="259" w:lineRule="auto"/>
+        <w:ind w:firstLine="0"/>
+      </w:pPr>
+      <w:r>
+        <w:t>Few Java 8 programs on Arrays?</w:t>
+      </w:r>
+    </w:p>
+    <w:p>
+      <w:pPr>
+        <w:pStyle w:val="ListParagraph"/>
+        <w:spacing w:after="0" w:line="259" w:lineRule="auto"/>
+        <w:ind w:left="755" w:firstLine="0"/>
+      </w:pPr>
+    </w:p>
+    <w:p>
+      <w:pPr>
+        <w:pStyle w:val="ListParagraph"/>
+        <w:spacing w:after="0" w:line="259" w:lineRule="auto"/>
+        <w:ind w:left="755" w:firstLine="0"/>
+      </w:pPr>
+      <w:r>
+        <w:lastRenderedPageBreak/>
+        <w:drawing>
+          <wp:inline distT="0" distB="0" distL="0" distR="0" wp14:anchorId="12841953" wp14:editId="1960EFC0">
+            <wp:extent cx="5999480" cy="2927350"/>
+            <wp:effectExtent l="0" t="0" r="1270" b="6350"/>
+            <wp:docPr id="1390424720" name="Picture 1"/>
+            <wp:cNvGraphicFramePr>
+              <a:graphicFrameLocks xmlns:a="http://schemas.openxmlformats.org/drawingml/2006/main" noChangeAspect="1"/>
+            </wp:cNvGraphicFramePr>
+            <a:graphic xmlns:a="http://schemas.openxmlformats.org/drawingml/2006/main">
+              <a:graphicData uri="http://schemas.openxmlformats.org/drawingml/2006/picture">
+                <pic:pic xmlns:pic="http://schemas.openxmlformats.org/drawingml/2006/picture">
+                  <pic:nvPicPr>
+                    <pic:cNvPr id="1390424720" name=""/>
+                    <pic:cNvPicPr/>
+                  </pic:nvPicPr>
+                  <pic:blipFill>
+                    <a:blip r:embed="rId67"/>
+                    <a:stretch>
+                      <a:fillRect/>
+                    </a:stretch>
+                  </pic:blipFill>
+                  <pic:spPr>
+                    <a:xfrm>
+                      <a:off x="0" y="0"/>
+                      <a:ext cx="5999480" cy="2927350"/>
+                    </a:xfrm>
+                    <a:prstGeom prst="rect">
+                      <a:avLst/>
+                    </a:prstGeom>
+                  </pic:spPr>
+                </pic:pic>
+              </a:graphicData>
+            </a:graphic>
+          </wp:inline>
+        </w:drawing>
+      </w:r>
+      <w:r>
+        <w:drawing>
+          <wp:inline distT="0" distB="0" distL="0" distR="0" wp14:anchorId="59D49207" wp14:editId="6FB669C3">
+            <wp:extent cx="5862320" cy="3363595"/>
+            <wp:effectExtent l="0" t="0" r="5080" b="8255"/>
+            <wp:docPr id="1654225417" name="Picture 1"/>
+            <wp:cNvGraphicFramePr>
+              <a:graphicFrameLocks xmlns:a="http://schemas.openxmlformats.org/drawingml/2006/main" noChangeAspect="1"/>
+            </wp:cNvGraphicFramePr>
+            <a:graphic xmlns:a="http://schemas.openxmlformats.org/drawingml/2006/main">
+              <a:graphicData uri="http://schemas.openxmlformats.org/drawingml/2006/picture">
+                <pic:pic xmlns:pic="http://schemas.openxmlformats.org/drawingml/2006/picture">
+                  <pic:nvPicPr>
+                    <pic:cNvPr id="1654225417" name=""/>
+                    <pic:cNvPicPr/>
+                  </pic:nvPicPr>
+                  <pic:blipFill>
+                    <a:blip r:embed="rId68"/>
+                    <a:stretch>
+                      <a:fillRect/>
+                    </a:stretch>
+                  </pic:blipFill>
+                  <pic:spPr>
+                    <a:xfrm>
+                      <a:off x="0" y="0"/>
+                      <a:ext cx="5862320" cy="3363595"/>
+                    </a:xfrm>
+                    <a:prstGeom prst="rect">
+                      <a:avLst/>
+                    </a:prstGeom>
+                  </pic:spPr>
+                </pic:pic>
+              </a:graphicData>
+            </a:graphic>
+          </wp:inline>
+        </w:drawing>
+      </w:r>
+      <w:r>
+        <w:drawing>
+          <wp:inline distT="0" distB="0" distL="0" distR="0" wp14:anchorId="447653BB" wp14:editId="1091BED4">
+            <wp:extent cx="6096000" cy="2150745"/>
+            <wp:effectExtent l="0" t="0" r="0" b="1905"/>
+            <wp:docPr id="1043625327" name="Picture 1"/>
+            <wp:cNvGraphicFramePr>
+              <a:graphicFrameLocks xmlns:a="http://schemas.openxmlformats.org/drawingml/2006/main" noChangeAspect="1"/>
+            </wp:cNvGraphicFramePr>
+            <a:graphic xmlns:a="http://schemas.openxmlformats.org/drawingml/2006/main">
+              <a:graphicData uri="http://schemas.openxmlformats.org/drawingml/2006/picture">
+                <pic:pic xmlns:pic="http://schemas.openxmlformats.org/drawingml/2006/picture">
+                  <pic:nvPicPr>
+                    <pic:cNvPr id="1043625327" name=""/>
+                    <pic:cNvPicPr/>
+                  </pic:nvPicPr>
+                  <pic:blipFill>
+                    <a:blip r:embed="rId69"/>
+                    <a:stretch>
+                      <a:fillRect/>
+                    </a:stretch>
+                  </pic:blipFill>
+                  <pic:spPr>
+                    <a:xfrm>
+                      <a:off x="0" y="0"/>
+                      <a:ext cx="6096000" cy="2150745"/>
+                    </a:xfrm>
+                    <a:prstGeom prst="rect">
+                      <a:avLst/>
+                    </a:prstGeom>
+                  </pic:spPr>
+                </pic:pic>
+              </a:graphicData>
+            </a:graphic>
+          </wp:inline>
+        </w:drawing>
+      </w:r>
     </w:p>
     <w:sectPr>
       <w:pgSz w:w="11906" w:h="16838"/>
@@ -4102,9 +5910,31 @@
       <w:sz w:val="22"/>
     </w:rPr>
   </w:style>
+  <w:style w:type="paragraph" w:styleId="Heading1">
+    <w:name w:val="heading 1"/>
+    <w:basedOn w:val="Normal"/>
+    <w:next w:val="Normal"/>
+    <w:link w:val="Heading1Char"/>
+    <w:uiPriority w:val="9"/>
+    <w:qFormat/>
+    <w:rsid w:val="009D5844"/>
+    <w:pPr>
+      <w:keepNext/>
+      <w:keepLines/>
+      <w:spacing w:before="240" w:after="0"/>
+      <w:outlineLvl w:val="0"/>
+    </w:pPr>
+    <w:rPr>
+      <w:rFonts w:asciiTheme="majorHAnsi" w:eastAsiaTheme="majorEastAsia" w:hAnsiTheme="majorHAnsi" w:cstheme="majorBidi"/>
+      <w:color w:val="2F5496" w:themeColor="accent1" w:themeShade="BF"/>
+      <w:sz w:val="32"/>
+      <w:szCs w:val="32"/>
+    </w:rPr>
+  </w:style>
   <w:style w:type="character" w:default="1" w:styleId="DefaultParagraphFont">
     <w:name w:val="Default Paragraph Font"/>
     <w:uiPriority w:val="1"/>
+    <w:semiHidden/>
     <w:unhideWhenUsed/>
   </w:style>
   <w:style w:type="table" w:default="1" w:styleId="TableNormal">
@@ -4138,6 +5968,20 @@
       <w:ind w:left="720"/>
       <w:contextualSpacing/>
     </w:pPr>
+  </w:style>
+  <w:style w:type="character" w:customStyle="1" w:styleId="Heading1Char">
+    <w:name w:val="Heading 1 Char"/>
+    <w:basedOn w:val="DefaultParagraphFont"/>
+    <w:link w:val="Heading1"/>
+    <w:uiPriority w:val="9"/>
+    <w:rsid w:val="009D5844"/>
+    <w:rPr>
+      <w:rFonts w:asciiTheme="majorHAnsi" w:eastAsiaTheme="majorEastAsia" w:hAnsiTheme="majorHAnsi" w:cstheme="majorBidi"/>
+      <w:b/>
+      <w:color w:val="2F5496" w:themeColor="accent1" w:themeShade="BF"/>
+      <w:sz w:val="32"/>
+      <w:szCs w:val="32"/>
+    </w:rPr>
   </w:style>
 </w:styles>
 </file>

</xml_diff>